<commit_message>
Lastenheft und meinen Anteil(Pflichtenheft+Anforderungen hinzugefügt
</commit_message>
<xml_diff>
--- a/doc/Lastenheft.docx
+++ b/doc/Lastenheft.docx
@@ -1,6 +1,6 @@
 
 <file path=word/document.xml><?xml version="1.0" encoding="utf-8"?>
-<w:document xmlns:wpc="http://schemas.microsoft.com/office/word/2010/wordprocessingCanvas" xmlns:cx="http://schemas.microsoft.com/office/drawing/2014/chartex" xmlns:cx1="http://schemas.microsoft.com/office/drawing/2015/9/8/chartex" xmlns:cx2="http://schemas.microsoft.com/office/drawing/2015/10/21/chartex" xmlns:cx3="http://schemas.microsoft.com/office/drawing/2016/5/9/chartex" xmlns:cx4="http://schemas.microsoft.com/office/drawing/2016/5/10/chartex" xmlns:cx5="http://schemas.microsoft.com/office/drawing/2016/5/11/chartex" xmlns:cx6="http://schemas.microsoft.com/office/drawing/2016/5/12/chartex" xmlns:cx7="http://schemas.microsoft.com/office/drawing/2016/5/13/chartex" xmlns:cx8="http://schemas.microsoft.com/office/drawing/2016/5/14/chartex" xmlns:mc="http://schemas.openxmlformats.org/markup-compatibility/2006" xmlns:aink="http://schemas.microsoft.com/office/drawing/2016/ink" xmlns:am3d="http://schemas.microsoft.com/office/drawing/2017/model3d" xmlns:o="urn:schemas-microsoft-com:office:office" xmlns:r="http://schemas.openxmlformats.org/officeDocument/2006/relationships" xmlns:m="http://schemas.openxmlformats.org/officeDocument/2006/math" xmlns:v="urn:schemas-microsoft-com:vml" xmlns:wp14="http://schemas.microsoft.com/office/word/2010/wordprocessingDrawing" xmlns:wp="http://schemas.openxmlformats.org/drawingml/2006/wordprocessingDrawing" xmlns:w10="urn:schemas-microsoft-com:office:word" xmlns:w="http://schemas.openxmlformats.org/wordprocessingml/2006/main" xmlns:w14="http://schemas.microsoft.com/office/word/2010/wordml" xmlns:w15="http://schemas.microsoft.com/office/word/2012/wordml" xmlns:w16cex="http://schemas.microsoft.com/office/word/2018/wordml/cex" xmlns:w16cid="http://schemas.microsoft.com/office/word/2016/wordml/cid" xmlns:w16="http://schemas.microsoft.com/office/word/2018/wordml" xmlns:w16se="http://schemas.microsoft.com/office/word/2015/wordml/symex" xmlns:wpg="http://schemas.microsoft.com/office/word/2010/wordprocessingGroup" xmlns:wpi="http://schemas.microsoft.com/office/word/2010/wordprocessingInk" xmlns:wne="http://schemas.microsoft.com/office/word/2006/wordml" xmlns:wps="http://schemas.microsoft.com/office/word/2010/wordprocessingShape" mc:Ignorable="w14 w15 w16se w16cid w16 w16cex wp14">
+<w:document xmlns:wpc="http://schemas.microsoft.com/office/word/2010/wordprocessingCanvas" xmlns:cx="http://schemas.microsoft.com/office/drawing/2014/chartex" xmlns:cx1="http://schemas.microsoft.com/office/drawing/2015/9/8/chartex" xmlns:cx2="http://schemas.microsoft.com/office/drawing/2015/10/21/chartex" xmlns:cx3="http://schemas.microsoft.com/office/drawing/2016/5/9/chartex" xmlns:cx4="http://schemas.microsoft.com/office/drawing/2016/5/10/chartex" xmlns:cx5="http://schemas.microsoft.com/office/drawing/2016/5/11/chartex" xmlns:cx6="http://schemas.microsoft.com/office/drawing/2016/5/12/chartex" xmlns:cx7="http://schemas.microsoft.com/office/drawing/2016/5/13/chartex" xmlns:cx8="http://schemas.microsoft.com/office/drawing/2016/5/14/chartex" xmlns:mc="http://schemas.openxmlformats.org/markup-compatibility/2006" xmlns:aink="http://schemas.microsoft.com/office/drawing/2016/ink" xmlns:am3d="http://schemas.microsoft.com/office/drawing/2017/model3d" xmlns:o="urn:schemas-microsoft-com:office:office" xmlns:r="http://schemas.openxmlformats.org/officeDocument/2006/relationships" xmlns:m="http://schemas.openxmlformats.org/officeDocument/2006/math" xmlns:v="urn:schemas-microsoft-com:vml" xmlns:wp14="http://schemas.microsoft.com/office/word/2010/wordprocessingDrawing" xmlns:wp="http://schemas.openxmlformats.org/drawingml/2006/wordprocessingDrawing" xmlns:w10="urn:schemas-microsoft-com:office:word" xmlns:w="http://schemas.openxmlformats.org/wordprocessingml/2006/main" xmlns:w14="http://schemas.microsoft.com/office/word/2010/wordml" xmlns:w15="http://schemas.microsoft.com/office/word/2012/wordml" xmlns:w16cid="http://schemas.microsoft.com/office/word/2016/wordml/cid" xmlns:w16se="http://schemas.microsoft.com/office/word/2015/wordml/symex" xmlns:wpg="http://schemas.microsoft.com/office/word/2010/wordprocessingGroup" xmlns:wpi="http://schemas.microsoft.com/office/word/2010/wordprocessingInk" xmlns:wne="http://schemas.microsoft.com/office/word/2006/wordml" xmlns:wps="http://schemas.microsoft.com/office/word/2010/wordprocessingShape" mc:Ignorable="w14 w15 w16se w16cid wp14">
   <w:body>
     <w:p>
       <w:pPr>
@@ -48,7 +48,14 @@
           <w:sz w:val="28"/>
           <w:szCs w:val="28"/>
         </w:rPr>
-        <w:t xml:space="preserve"> Game … . Das Spiel entspricht einem einfachen Kampf-Spiel, das auf </w:t>
+        <w:t>-</w:t>
+      </w:r>
+      <w:r>
+        <w:rPr>
+          <w:sz w:val="28"/>
+          <w:szCs w:val="28"/>
+        </w:rPr>
+        <w:t xml:space="preserve">Game. Das Spiel entspricht einem einfachen Kampf-Spiel, das auf </w:t>
       </w:r>
       <w:proofErr w:type="spellStart"/>
       <w:r>
@@ -58,13 +65,29 @@
         </w:rPr>
         <w:t>Greenfoot</w:t>
       </w:r>
+      <w:bookmarkStart w:id="0" w:name="_GoBack"/>
+      <w:bookmarkEnd w:id="0"/>
       <w:proofErr w:type="spellEnd"/>
       <w:r>
         <w:rPr>
           <w:sz w:val="28"/>
           <w:szCs w:val="28"/>
         </w:rPr>
-        <w:t xml:space="preserve"> programmiert wird. Das Ziel des Spiels ist es alle Welten und damit auch alle Gegner zu besiegen. </w:t>
+        <w:t xml:space="preserve"> programmiert wird. Das Ziel des Spiels ist es</w:t>
+      </w:r>
+      <w:r>
+        <w:rPr>
+          <w:sz w:val="28"/>
+          <w:szCs w:val="28"/>
+        </w:rPr>
+        <w:t>,</w:t>
+      </w:r>
+      <w:r>
+        <w:rPr>
+          <w:sz w:val="28"/>
+          <w:szCs w:val="28"/>
+        </w:rPr>
+        <w:t xml:space="preserve"> alle Welten und damit auch alle Gegner zu besiegen. </w:t>
       </w:r>
     </w:p>
     <w:p>
@@ -79,7 +102,7 @@
           <w:sz w:val="28"/>
           <w:szCs w:val="28"/>
         </w:rPr>
-        <w:t xml:space="preserve">Zu Beginn befindet sich der Spieler im Tutorial. Hier lernt er sich zu bewegen, Gegner anzugreifen und vieles mehr. Im richtigen Spiel durchkämpft der Spieler mit seiner Figur eine Welt nach der anderen. Jede Welt unterscheidet sich durch die Anzahl der Gegner, ihre Stärke und Schnelligkeit, die Waffen und Fähigkeiten. Je weiter der Spieler vorrankommt, umso </w:t>
+        <w:t xml:space="preserve">Zu Beginn befindet sich der Spieler im Tutorial. Hier lernt er sich zu bewegen, Gegner anzugreifen und vieles mehr. Im richtigen Spiel durchkämpft der Spieler mit seiner Figur eine Welt nach der anderen. Jede Welt unterscheidet sich durch die Anzahl der Gegner, ihre Stärke und Schnelligkeit, Waffen und Fähigkeiten. Je weiter der Spieler vorankommt, umso </w:t>
       </w:r>
       <w:r>
         <w:rPr>
@@ -96,20 +119,47 @@
           <w:szCs w:val="28"/>
         </w:rPr>
       </w:pPr>
-    </w:p>
-    <w:p>
-      <w:pPr>
-        <w:rPr>
-          <w:sz w:val="28"/>
-          <w:szCs w:val="28"/>
-        </w:rPr>
-      </w:pPr>
-      <w:r>
-        <w:rPr>
-          <w:sz w:val="28"/>
-          <w:szCs w:val="28"/>
-        </w:rPr>
-        <w:t xml:space="preserve">Durch ein Lebenssystem kann der Spieler auch sterben, wenn er von Gegnern zu oft attackiert wurde. Stirbt er, beginnt er die Welt in der er gestorben ist von vorne. Wann der Spieler stirbt sieht er anhand der Lebensanzeige an oberen Spielfeldrand.  </w:t>
+      <w:r>
+        <w:rPr>
+          <w:sz w:val="28"/>
+          <w:szCs w:val="28"/>
+        </w:rPr>
+        <w:t xml:space="preserve">Durch ein, wenn er von </w:t>
+      </w:r>
+      <w:r>
+        <w:rPr>
+          <w:sz w:val="28"/>
+          <w:szCs w:val="28"/>
+        </w:rPr>
+        <w:t>Lebenssystem kann der Spieler auch sterben</w:t>
+      </w:r>
+      <w:r>
+        <w:rPr>
+          <w:sz w:val="28"/>
+          <w:szCs w:val="28"/>
+        </w:rPr>
+        <w:t xml:space="preserve"> </w:t>
+      </w:r>
+      <w:r>
+        <w:rPr>
+          <w:sz w:val="28"/>
+          <w:szCs w:val="28"/>
+        </w:rPr>
+        <w:t>Gegnern zu oft attackiert wurde. Stirbt er, beginnt er die Welt in der er gestorben ist von vorne. Wann der Spieler stirbt sieht er anhand der Lebensanzeige a</w:t>
+      </w:r>
+      <w:r>
+        <w:rPr>
+          <w:sz w:val="28"/>
+          <w:szCs w:val="28"/>
+        </w:rPr>
+        <w:t>m</w:t>
+      </w:r>
+      <w:r>
+        <w:rPr>
+          <w:sz w:val="28"/>
+          <w:szCs w:val="28"/>
+        </w:rPr>
+        <w:t xml:space="preserve"> oberen Spielfeldrand.  </w:t>
       </w:r>
       <w:r>
         <w:rPr>
@@ -130,7 +180,7 @@
 </file>
 
 <file path=word/styles.xml><?xml version="1.0" encoding="utf-8"?>
-<w:styles xmlns:mc="http://schemas.openxmlformats.org/markup-compatibility/2006" xmlns:r="http://schemas.openxmlformats.org/officeDocument/2006/relationships" xmlns:w="http://schemas.openxmlformats.org/wordprocessingml/2006/main" xmlns:w14="http://schemas.microsoft.com/office/word/2010/wordml" xmlns:w15="http://schemas.microsoft.com/office/word/2012/wordml" xmlns:w16cex="http://schemas.microsoft.com/office/word/2018/wordml/cex" xmlns:w16cid="http://schemas.microsoft.com/office/word/2016/wordml/cid" xmlns:w16="http://schemas.microsoft.com/office/word/2018/wordml" xmlns:w16se="http://schemas.microsoft.com/office/word/2015/wordml/symex" mc:Ignorable="w14 w15 w16se w16cid w16 w16cex">
+<w:styles xmlns:mc="http://schemas.openxmlformats.org/markup-compatibility/2006" xmlns:r="http://schemas.openxmlformats.org/officeDocument/2006/relationships" xmlns:w="http://schemas.openxmlformats.org/wordprocessingml/2006/main" xmlns:w14="http://schemas.microsoft.com/office/word/2010/wordml" xmlns:w15="http://schemas.microsoft.com/office/word/2012/wordml" xmlns:w16cid="http://schemas.microsoft.com/office/word/2016/wordml/cid" xmlns:w16se="http://schemas.microsoft.com/office/word/2015/wordml/symex" mc:Ignorable="w14 w15 w16se w16cid">
   <w:docDefaults>
     <w:rPrDefault>
       <w:rPr>
@@ -146,7 +196,7 @@
       </w:pPr>
     </w:pPrDefault>
   </w:docDefaults>
-  <w:latentStyles w:defLockedState="0" w:defUIPriority="99" w:defSemiHidden="0" w:defUnhideWhenUsed="0" w:defQFormat="0" w:count="376">
+  <w:latentStyles w:defLockedState="0" w:defUIPriority="99" w:defSemiHidden="0" w:defUnhideWhenUsed="0" w:defQFormat="0" w:count="375">
     <w:lsdException w:name="Normal" w:uiPriority="0" w:qFormat="1"/>
     <w:lsdException w:name="heading 1" w:uiPriority="9" w:qFormat="1"/>
     <w:lsdException w:name="heading 2" w:semiHidden="1" w:uiPriority="9" w:unhideWhenUsed="1" w:qFormat="1"/>
@@ -252,6 +302,7 @@
     <w:lsdException w:name="HTML Sample" w:semiHidden="1" w:unhideWhenUsed="1"/>
     <w:lsdException w:name="HTML Typewriter" w:semiHidden="1" w:unhideWhenUsed="1"/>
     <w:lsdException w:name="HTML Variable" w:semiHidden="1" w:unhideWhenUsed="1"/>
+    <w:lsdException w:name="Normal Table" w:semiHidden="1" w:unhideWhenUsed="1"/>
     <w:lsdException w:name="annotation subject" w:semiHidden="1" w:unhideWhenUsed="1"/>
     <w:lsdException w:name="No List" w:semiHidden="1" w:unhideWhenUsed="1"/>
     <w:lsdException w:name="Outline List 1" w:semiHidden="1" w:unhideWhenUsed="1"/>
@@ -298,8 +349,10 @@
     <w:lsdException w:name="Table Subtle 2" w:semiHidden="1" w:unhideWhenUsed="1"/>
     <w:lsdException w:name="Table Web 1" w:semiHidden="1" w:unhideWhenUsed="1"/>
     <w:lsdException w:name="Table Web 2" w:semiHidden="1" w:unhideWhenUsed="1"/>
+    <w:lsdException w:name="Table Web 3" w:semiHidden="1" w:unhideWhenUsed="1"/>
     <w:lsdException w:name="Balloon Text" w:semiHidden="1" w:unhideWhenUsed="1"/>
     <w:lsdException w:name="Table Grid" w:uiPriority="39"/>
+    <w:lsdException w:name="Table Theme" w:semiHidden="1" w:unhideWhenUsed="1"/>
     <w:lsdException w:name="Placeholder Text" w:semiHidden="1"/>
     <w:lsdException w:name="No Spacing" w:uiPriority="1" w:qFormat="1"/>
     <w:lsdException w:name="Light Shading" w:uiPriority="60"/>
@@ -519,7 +572,6 @@
     <w:lsdException w:name="Smart Hyperlink" w:semiHidden="1" w:unhideWhenUsed="1"/>
     <w:lsdException w:name="Hashtag" w:semiHidden="1" w:unhideWhenUsed="1"/>
     <w:lsdException w:name="Unresolved Mention" w:semiHidden="1" w:unhideWhenUsed="1"/>
-    <w:lsdException w:name="Smart Link" w:semiHidden="1" w:unhideWhenUsed="1"/>
   </w:latentStyles>
   <w:style w:type="paragraph" w:default="1" w:styleId="Standard">
     <w:name w:val="Normal"/>

</xml_diff>

<commit_message>
Pflichtenheft und Lastenheft überarbeitet, optionale Anforderungen zum Pflichtenheft hinzugefügt
</commit_message>
<xml_diff>
--- a/doc/Lastenheft.docx
+++ b/doc/Lastenheft.docx
@@ -1,20 +1,22 @@
 
 <file path=word/document.xml><?xml version="1.0" encoding="utf-8"?>
-<w:document xmlns:wpc="http://schemas.microsoft.com/office/word/2010/wordprocessingCanvas" xmlns:cx="http://schemas.microsoft.com/office/drawing/2014/chartex" xmlns:cx1="http://schemas.microsoft.com/office/drawing/2015/9/8/chartex" xmlns:cx2="http://schemas.microsoft.com/office/drawing/2015/10/21/chartex" xmlns:cx3="http://schemas.microsoft.com/office/drawing/2016/5/9/chartex" xmlns:cx4="http://schemas.microsoft.com/office/drawing/2016/5/10/chartex" xmlns:cx5="http://schemas.microsoft.com/office/drawing/2016/5/11/chartex" xmlns:cx6="http://schemas.microsoft.com/office/drawing/2016/5/12/chartex" xmlns:cx7="http://schemas.microsoft.com/office/drawing/2016/5/13/chartex" xmlns:cx8="http://schemas.microsoft.com/office/drawing/2016/5/14/chartex" xmlns:mc="http://schemas.openxmlformats.org/markup-compatibility/2006" xmlns:aink="http://schemas.microsoft.com/office/drawing/2016/ink" xmlns:am3d="http://schemas.microsoft.com/office/drawing/2017/model3d" xmlns:o="urn:schemas-microsoft-com:office:office" xmlns:r="http://schemas.openxmlformats.org/officeDocument/2006/relationships" xmlns:m="http://schemas.openxmlformats.org/officeDocument/2006/math" xmlns:v="urn:schemas-microsoft-com:vml" xmlns:wp14="http://schemas.microsoft.com/office/word/2010/wordprocessingDrawing" xmlns:wp="http://schemas.openxmlformats.org/drawingml/2006/wordprocessingDrawing" xmlns:w10="urn:schemas-microsoft-com:office:word" xmlns:w="http://schemas.openxmlformats.org/wordprocessingml/2006/main" xmlns:w14="http://schemas.microsoft.com/office/word/2010/wordml" xmlns:w15="http://schemas.microsoft.com/office/word/2012/wordml" xmlns:w16cex="http://schemas.microsoft.com/office/word/2018/wordml/cex" xmlns:w16cid="http://schemas.microsoft.com/office/word/2016/wordml/cid" xmlns:w16="http://schemas.microsoft.com/office/word/2018/wordml" xmlns:w16se="http://schemas.microsoft.com/office/word/2015/wordml/symex" xmlns:wpg="http://schemas.microsoft.com/office/word/2010/wordprocessingGroup" xmlns:wpi="http://schemas.microsoft.com/office/word/2010/wordprocessingInk" xmlns:wne="http://schemas.microsoft.com/office/word/2006/wordml" xmlns:wps="http://schemas.microsoft.com/office/word/2010/wordprocessingShape" mc:Ignorable="w14 w15 w16se w16cid w16 w16cex wp14">
+<w:document xmlns:wpc="http://schemas.microsoft.com/office/word/2010/wordprocessingCanvas" xmlns:cx="http://schemas.microsoft.com/office/drawing/2014/chartex" xmlns:cx1="http://schemas.microsoft.com/office/drawing/2015/9/8/chartex" xmlns:cx2="http://schemas.microsoft.com/office/drawing/2015/10/21/chartex" xmlns:cx3="http://schemas.microsoft.com/office/drawing/2016/5/9/chartex" xmlns:cx4="http://schemas.microsoft.com/office/drawing/2016/5/10/chartex" xmlns:cx5="http://schemas.microsoft.com/office/drawing/2016/5/11/chartex" xmlns:cx6="http://schemas.microsoft.com/office/drawing/2016/5/12/chartex" xmlns:cx7="http://schemas.microsoft.com/office/drawing/2016/5/13/chartex" xmlns:cx8="http://schemas.microsoft.com/office/drawing/2016/5/14/chartex" xmlns:mc="http://schemas.openxmlformats.org/markup-compatibility/2006" xmlns:aink="http://schemas.microsoft.com/office/drawing/2016/ink" xmlns:am3d="http://schemas.microsoft.com/office/drawing/2017/model3d" xmlns:o="urn:schemas-microsoft-com:office:office" xmlns:r="http://schemas.openxmlformats.org/officeDocument/2006/relationships" xmlns:m="http://schemas.openxmlformats.org/officeDocument/2006/math" xmlns:v="urn:schemas-microsoft-com:vml" xmlns:wp14="http://schemas.microsoft.com/office/word/2010/wordprocessingDrawing" xmlns:wp="http://schemas.openxmlformats.org/drawingml/2006/wordprocessingDrawing" xmlns:w10="urn:schemas-microsoft-com:office:word" xmlns:w="http://schemas.openxmlformats.org/wordprocessingml/2006/main" xmlns:w14="http://schemas.microsoft.com/office/word/2010/wordml" xmlns:w15="http://schemas.microsoft.com/office/word/2012/wordml" xmlns:w16cid="http://schemas.microsoft.com/office/word/2016/wordml/cid" xmlns:w16se="http://schemas.microsoft.com/office/word/2015/wordml/symex" xmlns:wpg="http://schemas.microsoft.com/office/word/2010/wordprocessingGroup" xmlns:wpi="http://schemas.microsoft.com/office/word/2010/wordprocessingInk" xmlns:wne="http://schemas.microsoft.com/office/word/2006/wordml" xmlns:wps="http://schemas.microsoft.com/office/word/2010/wordprocessingShape" mc:Ignorable="w14 w15 w16se w16cid wp14">
   <w:body>
     <w:p>
       <w:pPr>
         <w:jc w:val="center"/>
         <w:rPr>
-          <w:sz w:val="32"/>
-          <w:szCs w:val="32"/>
+          <w:sz w:val="36"/>
+          <w:szCs w:val="36"/>
           <w:u w:val="single"/>
         </w:rPr>
       </w:pPr>
-      <w:r>
-        <w:rPr>
-          <w:sz w:val="32"/>
-          <w:szCs w:val="32"/>
+      <w:bookmarkStart w:id="0" w:name="_GoBack"/>
+      <w:bookmarkEnd w:id="0"/>
+      <w:r>
+        <w:rPr>
+          <w:sz w:val="36"/>
+          <w:szCs w:val="36"/>
           <w:u w:val="single"/>
         </w:rPr>
         <w:t>Lastenheft</w:t>
@@ -32,7 +34,21 @@
           <w:sz w:val="28"/>
           <w:szCs w:val="28"/>
         </w:rPr>
-        <w:t xml:space="preserve">In diesem helft geht es um das </w:t>
+        <w:t xml:space="preserve">In diesem </w:t>
+      </w:r>
+      <w:r>
+        <w:rPr>
+          <w:sz w:val="28"/>
+          <w:szCs w:val="28"/>
+        </w:rPr>
+        <w:t>H</w:t>
+      </w:r>
+      <w:r>
+        <w:rPr>
+          <w:sz w:val="28"/>
+          <w:szCs w:val="28"/>
+        </w:rPr>
+        <w:t xml:space="preserve">eft geht es um das </w:t>
       </w:r>
       <w:proofErr w:type="spellStart"/>
       <w:r>
@@ -48,7 +64,42 @@
           <w:sz w:val="28"/>
           <w:szCs w:val="28"/>
         </w:rPr>
-        <w:t xml:space="preserve"> Game … . Das Spiel entspricht einem einfachen Kampf-Spiel, das auf </w:t>
+        <w:t>-</w:t>
+      </w:r>
+      <w:r>
+        <w:rPr>
+          <w:sz w:val="28"/>
+          <w:szCs w:val="28"/>
+        </w:rPr>
+        <w:t>Gam</w:t>
+      </w:r>
+      <w:r>
+        <w:rPr>
+          <w:sz w:val="28"/>
+          <w:szCs w:val="28"/>
+        </w:rPr>
+        <w:t>e “Hier Name des Spiels einfügen“.</w:t>
+      </w:r>
+      <w:r>
+        <w:rPr>
+          <w:sz w:val="28"/>
+          <w:szCs w:val="28"/>
+        </w:rPr>
+        <w:t xml:space="preserve"> Das Spiel entspricht einem einfachen Kampf-Spiel, </w:t>
+      </w:r>
+      <w:r>
+        <w:rPr>
+          <w:sz w:val="28"/>
+          <w:szCs w:val="28"/>
+        </w:rPr>
+        <w:t>welches</w:t>
+      </w:r>
+      <w:r>
+        <w:rPr>
+          <w:sz w:val="28"/>
+          <w:szCs w:val="28"/>
+        </w:rPr>
+        <w:t xml:space="preserve"> auf </w:t>
       </w:r>
       <w:proofErr w:type="spellStart"/>
       <w:r>
@@ -64,7 +115,21 @@
           <w:sz w:val="28"/>
           <w:szCs w:val="28"/>
         </w:rPr>
-        <w:t xml:space="preserve"> programmiert wird. Das Ziel des Spiels ist es alle Welten und damit auch alle Gegner zu besiegen. </w:t>
+        <w:t xml:space="preserve"> programmiert wird. Das Ziel des Spiels ist es</w:t>
+      </w:r>
+      <w:r>
+        <w:rPr>
+          <w:sz w:val="28"/>
+          <w:szCs w:val="28"/>
+        </w:rPr>
+        <w:t>,</w:t>
+      </w:r>
+      <w:r>
+        <w:rPr>
+          <w:sz w:val="28"/>
+          <w:szCs w:val="28"/>
+        </w:rPr>
+        <w:t xml:space="preserve"> alle Welten und damit auch alle Gegner zu besiegen. </w:t>
       </w:r>
     </w:p>
     <w:p>
@@ -79,7 +144,21 @@
           <w:sz w:val="28"/>
           <w:szCs w:val="28"/>
         </w:rPr>
-        <w:t xml:space="preserve">Zu Beginn befindet sich der Spieler im Tutorial. Hier lernt er sich zu bewegen, Gegner anzugreifen und vieles mehr. Im richtigen Spiel durchkämpft der Spieler mit seiner Figur eine Welt nach der anderen. Jede Welt unterscheidet sich durch die Anzahl der Gegner, ihre Stärke und Schnelligkeit, die Waffen und Fähigkeiten. Je weiter der Spieler vorrankommt, umso </w:t>
+        <w:t>Zu Beginn befindet sich der Spieler im Tutorial. Hier lernt er sich zu bewegen, Gegner anzugreifen und vieles mehr. Im richtigen Spiel durchkämpft der Spieler mit seiner Figur eine Welt nach der anderen. Jede Welt unterscheidet sich durch die Anzahl der Gegner, ihre Stärke und Schnelligkeit, die Waffen und</w:t>
+      </w:r>
+      <w:r>
+        <w:rPr>
+          <w:sz w:val="28"/>
+          <w:szCs w:val="28"/>
+        </w:rPr>
+        <w:t xml:space="preserve"> die</w:t>
+      </w:r>
+      <w:r>
+        <w:rPr>
+          <w:sz w:val="28"/>
+          <w:szCs w:val="28"/>
+        </w:rPr>
+        <w:t xml:space="preserve"> Fähigkeiten. Je weiter der Spieler vorankommt, umso </w:t>
       </w:r>
       <w:r>
         <w:rPr>
@@ -96,6 +175,62 @@
           <w:szCs w:val="28"/>
         </w:rPr>
       </w:pPr>
+      <w:r>
+        <w:rPr>
+          <w:sz w:val="28"/>
+          <w:szCs w:val="28"/>
+        </w:rPr>
+        <w:t xml:space="preserve">Durch ein Lebenssystem kann der Spieler auch sterben, wenn er von Gegnern zu oft attackiert wurde. </w:t>
+      </w:r>
+      <w:r>
+        <w:rPr>
+          <w:sz w:val="28"/>
+          <w:szCs w:val="28"/>
+        </w:rPr>
+        <w:t>In diesem Fall startet das Level</w:t>
+      </w:r>
+      <w:r>
+        <w:rPr>
+          <w:sz w:val="28"/>
+          <w:szCs w:val="28"/>
+        </w:rPr>
+        <w:t xml:space="preserve"> von vorne</w:t>
+      </w:r>
+      <w:r>
+        <w:rPr>
+          <w:sz w:val="28"/>
+          <w:szCs w:val="28"/>
+        </w:rPr>
+        <w:t xml:space="preserve"> und der Spieler wird, wie alle anderen Objekte auch, auf die Anfangsposition zurückgesetzt</w:t>
+      </w:r>
+      <w:r>
+        <w:rPr>
+          <w:sz w:val="28"/>
+          <w:szCs w:val="28"/>
+        </w:rPr>
+        <w:t>. Wann der Spieler stirbt sieht er anhand der Lebensanzeige a</w:t>
+      </w:r>
+      <w:r>
+        <w:rPr>
+          <w:sz w:val="28"/>
+          <w:szCs w:val="28"/>
+        </w:rPr>
+        <w:t xml:space="preserve">m </w:t>
+      </w:r>
+      <w:r>
+        <w:rPr>
+          <w:sz w:val="28"/>
+          <w:szCs w:val="28"/>
+        </w:rPr>
+        <w:t xml:space="preserve">oberen Spielfeldrand.  </w:t>
+      </w:r>
+      <w:r>
+        <w:rPr>
+          <w:sz w:val="28"/>
+          <w:szCs w:val="28"/>
+        </w:rPr>
+        <w:t xml:space="preserve"> </w:t>
+      </w:r>
     </w:p>
     <w:p>
       <w:pPr>
@@ -104,20 +239,6 @@
           <w:szCs w:val="28"/>
         </w:rPr>
       </w:pPr>
-      <w:r>
-        <w:rPr>
-          <w:sz w:val="28"/>
-          <w:szCs w:val="28"/>
-        </w:rPr>
-        <w:t xml:space="preserve">Durch ein Lebenssystem kann der Spieler auch sterben, wenn er von Gegnern zu oft attackiert wurde. Stirbt er, beginnt er die Welt in der er gestorben ist von vorne. Wann der Spieler stirbt sieht er anhand der Lebensanzeige an oberen Spielfeldrand.  </w:t>
-      </w:r>
-      <w:r>
-        <w:rPr>
-          <w:sz w:val="28"/>
-          <w:szCs w:val="28"/>
-        </w:rPr>
-        <w:t xml:space="preserve"> </w:t>
-      </w:r>
     </w:p>
     <w:sectPr>
       <w:pgSz w:w="11906" w:h="16838"/>
@@ -130,7 +251,7 @@
 </file>
 
 <file path=word/styles.xml><?xml version="1.0" encoding="utf-8"?>
-<w:styles xmlns:mc="http://schemas.openxmlformats.org/markup-compatibility/2006" xmlns:r="http://schemas.openxmlformats.org/officeDocument/2006/relationships" xmlns:w="http://schemas.openxmlformats.org/wordprocessingml/2006/main" xmlns:w14="http://schemas.microsoft.com/office/word/2010/wordml" xmlns:w15="http://schemas.microsoft.com/office/word/2012/wordml" xmlns:w16cex="http://schemas.microsoft.com/office/word/2018/wordml/cex" xmlns:w16cid="http://schemas.microsoft.com/office/word/2016/wordml/cid" xmlns:w16="http://schemas.microsoft.com/office/word/2018/wordml" xmlns:w16se="http://schemas.microsoft.com/office/word/2015/wordml/symex" mc:Ignorable="w14 w15 w16se w16cid w16 w16cex">
+<w:styles xmlns:mc="http://schemas.openxmlformats.org/markup-compatibility/2006" xmlns:r="http://schemas.openxmlformats.org/officeDocument/2006/relationships" xmlns:w="http://schemas.openxmlformats.org/wordprocessingml/2006/main" xmlns:w14="http://schemas.microsoft.com/office/word/2010/wordml" xmlns:w15="http://schemas.microsoft.com/office/word/2012/wordml" xmlns:w16cid="http://schemas.microsoft.com/office/word/2016/wordml/cid" xmlns:w16se="http://schemas.microsoft.com/office/word/2015/wordml/symex" mc:Ignorable="w14 w15 w16se w16cid">
   <w:docDefaults>
     <w:rPrDefault>
       <w:rPr>
@@ -146,7 +267,7 @@
       </w:pPr>
     </w:pPrDefault>
   </w:docDefaults>
-  <w:latentStyles w:defLockedState="0" w:defUIPriority="99" w:defSemiHidden="0" w:defUnhideWhenUsed="0" w:defQFormat="0" w:count="376">
+  <w:latentStyles w:defLockedState="0" w:defUIPriority="99" w:defSemiHidden="0" w:defUnhideWhenUsed="0" w:defQFormat="0" w:count="375">
     <w:lsdException w:name="Normal" w:uiPriority="0" w:qFormat="1"/>
     <w:lsdException w:name="heading 1" w:uiPriority="9" w:qFormat="1"/>
     <w:lsdException w:name="heading 2" w:semiHidden="1" w:uiPriority="9" w:unhideWhenUsed="1" w:qFormat="1"/>
@@ -252,6 +373,7 @@
     <w:lsdException w:name="HTML Sample" w:semiHidden="1" w:unhideWhenUsed="1"/>
     <w:lsdException w:name="HTML Typewriter" w:semiHidden="1" w:unhideWhenUsed="1"/>
     <w:lsdException w:name="HTML Variable" w:semiHidden="1" w:unhideWhenUsed="1"/>
+    <w:lsdException w:name="Normal Table" w:semiHidden="1" w:unhideWhenUsed="1"/>
     <w:lsdException w:name="annotation subject" w:semiHidden="1" w:unhideWhenUsed="1"/>
     <w:lsdException w:name="No List" w:semiHidden="1" w:unhideWhenUsed="1"/>
     <w:lsdException w:name="Outline List 1" w:semiHidden="1" w:unhideWhenUsed="1"/>
@@ -298,8 +420,10 @@
     <w:lsdException w:name="Table Subtle 2" w:semiHidden="1" w:unhideWhenUsed="1"/>
     <w:lsdException w:name="Table Web 1" w:semiHidden="1" w:unhideWhenUsed="1"/>
     <w:lsdException w:name="Table Web 2" w:semiHidden="1" w:unhideWhenUsed="1"/>
+    <w:lsdException w:name="Table Web 3" w:semiHidden="1" w:unhideWhenUsed="1"/>
     <w:lsdException w:name="Balloon Text" w:semiHidden="1" w:unhideWhenUsed="1"/>
     <w:lsdException w:name="Table Grid" w:uiPriority="39"/>
+    <w:lsdException w:name="Table Theme" w:semiHidden="1" w:unhideWhenUsed="1"/>
     <w:lsdException w:name="Placeholder Text" w:semiHidden="1"/>
     <w:lsdException w:name="No Spacing" w:uiPriority="1" w:qFormat="1"/>
     <w:lsdException w:name="Light Shading" w:uiPriority="60"/>
@@ -519,7 +643,6 @@
     <w:lsdException w:name="Smart Hyperlink" w:semiHidden="1" w:unhideWhenUsed="1"/>
     <w:lsdException w:name="Hashtag" w:semiHidden="1" w:unhideWhenUsed="1"/>
     <w:lsdException w:name="Unresolved Mention" w:semiHidden="1" w:unhideWhenUsed="1"/>
-    <w:lsdException w:name="Smart Link" w:semiHidden="1" w:unhideWhenUsed="1"/>
   </w:latentStyles>
   <w:style w:type="paragraph" w:default="1" w:styleId="Standard">
     <w:name w:val="Normal"/>

</xml_diff>